<commit_message>
tabloids - init sheet
</commit_message>
<xml_diff>
--- a/preprod/tabloids/temp_data.docx
+++ b/preprod/tabloids/temp_data.docx
@@ -801,6 +801,759 @@
               <w:rPr>
                 <w:rFonts w:ascii="GOST type B" w:hAnsi="GOST type B" w:cs="GOST type B"/>
               </w:rPr>
+            </w:r>
+            <w:r>
+              <w:rPr>
+                <w:rFonts w:ascii="GOST type B" w:hAnsi="GOST type B" w:cs="GOST type B"/>
+              </w:rPr>
+            </w:r>
+          </w:p>
+        </w:tc>
+      </w:tr>
+    </w:tbl>
+    <w:p>
+      <w:pPr>
+        <w:shd w:val="nil"/>
+        <w:rPr>
+          <w:rFonts w:ascii="GOST type A" w:hAnsi="GOST type A" w:cs="GOST type A"/>
+        </w:rPr>
+      </w:pPr>
+      <w:r>
+        <w:rPr>
+          <w:rFonts w:ascii="GOST type A" w:hAnsi="GOST type A" w:cs="GOST type A"/>
+        </w:rPr>
+        <w:br w:type="page" w:clear="all"/>
+      </w:r>
+      <w:r>
+        <w:rPr>
+          <w:rFonts w:ascii="GOST type A" w:hAnsi="GOST type A" w:cs="GOST type A"/>
+        </w:rPr>
+      </w:r>
+    </w:p>
+    <w:p>
+      <w:pPr>
+        <w:rPr>
+          <w:rFonts w:ascii="GOST type A" w:hAnsi="GOST type A" w:cs="GOST type A"/>
+        </w:rPr>
+      </w:pPr>
+      <w:r>
+        <w:rPr>
+          <w:rFonts w:ascii="GOST type A" w:hAnsi="GOST type A" w:cs="GOST type A"/>
+        </w:rPr>
+      </w:r>
+      <w:r>
+        <w:rPr>
+          <w:rFonts w:ascii="GOST type A" w:hAnsi="GOST type A" w:cs="GOST type A"/>
+        </w:rPr>
+      </w:r>
+    </w:p>
+    <w:tbl>
+      <w:tblPr>
+        <w:tblW w:w="9854" w:type="dxa"/>
+        <w:tblInd w:w="0" w:type="dxa"/>
+        <w:tblLayout w:type="fixed"/>
+        <w:tblCellMar>
+          <w:left w:w="108" w:type="dxa"/>
+          <w:top w:w="0" w:type="dxa"/>
+          <w:right w:w="108" w:type="dxa"/>
+          <w:bottom w:w="0" w:type="dxa"/>
+        </w:tblCellMar>
+        <w:tblLook w:val="04A0" w:firstRow="1" w:lastRow="0" w:firstColumn="1" w:lastColumn="0" w:noHBand="0" w:noVBand="1"/>
+      </w:tblPr>
+      <w:tblGrid>
+        <w:gridCol w:w="533"/>
+        <w:gridCol w:w="1983"/>
+        <w:gridCol w:w="2869"/>
+        <w:gridCol w:w="4468"/>
+      </w:tblGrid>
+      <w:tr>
+        <w:trPr/>
+        <w:tc>
+          <w:tcPr>
+            <w:tcBorders>
+              <w:top w:val="single" w:color="000000" w:sz="4" w:space="0"/>
+              <w:left w:val="single" w:color="000000" w:sz="4" w:space="0"/>
+              <w:bottom w:val="single" w:color="000000" w:sz="4" w:space="0"/>
+              <w:right w:val="single" w:color="000000" w:sz="4" w:space="0"/>
+            </w:tcBorders>
+            <w:tcW w:w="533" w:type="dxa"/>
+            <w:textDirection w:val="lrTb"/>
+            <w:noWrap w:val="false"/>
+          </w:tcPr>
+          <w:p>
+            <w:pPr>
+              <w:pStyle w:val="1_634"/>
+              <w:jc w:val="center"/>
+              <w:rPr>
+                <w:rFonts w:ascii="GOST type B" w:hAnsi="GOST type B" w:cs="GOST type B"/>
+              </w:rPr>
+            </w:pPr>
+            <w:r>
+              <w:rPr>
+                <w:rStyle w:val="1_633"/>
+                <w:rFonts w:ascii="GOST type B" w:hAnsi="GOST type B" w:cs="GOST type B"/>
+                <w:b/>
+              </w:rPr>
+              <w:t xml:space="preserve">№</w:t>
+            </w:r>
+            <w:r>
+              <w:rPr>
+                <w:rFonts w:ascii="GOST type B" w:hAnsi="GOST type B" w:cs="GOST type B"/>
+              </w:rPr>
+            </w:r>
+            <w:r>
+              <w:rPr>
+                <w:rFonts w:ascii="GOST type B" w:hAnsi="GOST type B" w:cs="GOST type B"/>
+              </w:rPr>
+            </w:r>
+          </w:p>
+        </w:tc>
+        <w:tc>
+          <w:tcPr>
+            <w:tcBorders>
+              <w:top w:val="single" w:color="000000" w:sz="4" w:space="0"/>
+              <w:left w:val="single" w:color="000000" w:sz="4" w:space="0"/>
+              <w:bottom w:val="single" w:color="000000" w:sz="4" w:space="0"/>
+              <w:right w:val="single" w:color="000000" w:sz="4" w:space="0"/>
+            </w:tcBorders>
+            <w:tcW w:w="1983" w:type="dxa"/>
+            <w:textDirection w:val="lrTb"/>
+            <w:noWrap w:val="false"/>
+          </w:tcPr>
+          <w:p>
+            <w:pPr>
+              <w:pStyle w:val="1_634"/>
+              <w:jc w:val="center"/>
+              <w:rPr>
+                <w:rFonts w:ascii="GOST type B" w:hAnsi="GOST type B" w:cs="GOST type B"/>
+              </w:rPr>
+            </w:pPr>
+            <w:r>
+              <w:rPr>
+                <w:rStyle w:val="1_633"/>
+                <w:rFonts w:ascii="GOST type B" w:hAnsi="GOST type B" w:cs="GOST type B"/>
+                <w:b/>
+              </w:rPr>
+              <w:t xml:space="preserve">Тип</w:t>
+            </w:r>
+            <w:r>
+              <w:rPr>
+                <w:rFonts w:ascii="GOST type B" w:hAnsi="GOST type B" w:cs="GOST type B"/>
+              </w:rPr>
+            </w:r>
+            <w:r>
+              <w:rPr>
+                <w:rFonts w:ascii="GOST type B" w:hAnsi="GOST type B" w:cs="GOST type B"/>
+              </w:rPr>
+            </w:r>
+          </w:p>
+        </w:tc>
+        <w:tc>
+          <w:tcPr>
+            <w:tcBorders>
+              <w:top w:val="single" w:color="000000" w:sz="4" w:space="0"/>
+              <w:left w:val="single" w:color="000000" w:sz="4" w:space="0"/>
+              <w:bottom w:val="single" w:color="000000" w:sz="4" w:space="0"/>
+              <w:right w:val="single" w:color="000000" w:sz="4" w:space="0"/>
+            </w:tcBorders>
+            <w:tcW w:w="2869" w:type="dxa"/>
+            <w:textDirection w:val="lrTb"/>
+            <w:noWrap w:val="false"/>
+          </w:tcPr>
+          <w:p>
+            <w:pPr>
+              <w:pStyle w:val="1_634"/>
+              <w:jc w:val="center"/>
+              <w:rPr>
+                <w:rFonts w:ascii="GOST type B" w:hAnsi="GOST type B" w:cs="GOST type B"/>
+              </w:rPr>
+            </w:pPr>
+            <w:r>
+              <w:rPr>
+                <w:rStyle w:val="1_633"/>
+                <w:rFonts w:ascii="GOST type B" w:hAnsi="GOST type B" w:cs="GOST type B"/>
+                <w:b/>
+              </w:rPr>
+              <w:t xml:space="preserve">Подтип</w:t>
+            </w:r>
+            <w:r>
+              <w:rPr>
+                <w:rFonts w:ascii="GOST type B" w:hAnsi="GOST type B" w:cs="GOST type B"/>
+              </w:rPr>
+            </w:r>
+            <w:r>
+              <w:rPr>
+                <w:rFonts w:ascii="GOST type B" w:hAnsi="GOST type B" w:cs="GOST type B"/>
+              </w:rPr>
+            </w:r>
+          </w:p>
+        </w:tc>
+        <w:tc>
+          <w:tcPr>
+            <w:tcBorders>
+              <w:top w:val="single" w:color="000000" w:sz="4" w:space="0"/>
+              <w:left w:val="single" w:color="000000" w:sz="4" w:space="0"/>
+              <w:bottom w:val="single" w:color="000000" w:sz="4" w:space="0"/>
+              <w:right w:val="single" w:color="000000" w:sz="4" w:space="0"/>
+            </w:tcBorders>
+            <w:tcW w:w="4468" w:type="dxa"/>
+            <w:textDirection w:val="lrTb"/>
+            <w:noWrap w:val="false"/>
+          </w:tcPr>
+          <w:p>
+            <w:pPr>
+              <w:pStyle w:val="1_634"/>
+              <w:jc w:val="center"/>
+              <w:rPr>
+                <w:rFonts w:ascii="GOST type B" w:hAnsi="GOST type B" w:cs="GOST type B"/>
+              </w:rPr>
+            </w:pPr>
+            <w:r>
+              <w:rPr>
+                <w:rStyle w:val="1_633"/>
+                <w:rFonts w:ascii="GOST type B" w:hAnsi="GOST type B" w:cs="GOST type B"/>
+                <w:b/>
+              </w:rPr>
+              <w:t xml:space="preserve">Вид обратной связи</w:t>
+            </w:r>
+            <w:r>
+              <w:rPr>
+                <w:rFonts w:ascii="GOST type B" w:hAnsi="GOST type B" w:cs="GOST type B"/>
+              </w:rPr>
+            </w:r>
+          </w:p>
+        </w:tc>
+      </w:tr>
+      <w:tr>
+        <w:trPr/>
+        <w:tc>
+          <w:tcPr>
+            <w:tcBorders>
+              <w:top w:val="single" w:color="000000" w:sz="4" w:space="0"/>
+              <w:left w:val="single" w:color="000000" w:sz="4" w:space="0"/>
+              <w:bottom w:val="single" w:color="000000" w:sz="4" w:space="0"/>
+              <w:right w:val="single" w:color="000000" w:sz="4" w:space="0"/>
+            </w:tcBorders>
+            <w:tcW w:w="533" w:type="dxa"/>
+            <w:vMerge w:val="restart"/>
+            <w:textDirection w:val="lrTb"/>
+            <w:noWrap w:val="false"/>
+          </w:tcPr>
+          <w:p>
+            <w:pPr>
+              <w:pStyle w:val="1_634"/>
+              <w:jc w:val="center"/>
+              <w:rPr>
+                <w:rFonts w:ascii="GOST type B" w:hAnsi="GOST type B" w:cs="GOST type B"/>
+              </w:rPr>
+            </w:pPr>
+            <w:r>
+              <w:rPr>
+                <w:rStyle w:val="1_633"/>
+                <w:rFonts w:ascii="GOST type B" w:hAnsi="GOST type B" w:cs="GOST type B"/>
+              </w:rPr>
+              <w:t xml:space="preserve">1</w:t>
+            </w:r>
+            <w:r>
+              <w:rPr>
+                <w:rFonts w:ascii="GOST type B" w:hAnsi="GOST type B" w:cs="GOST type B"/>
+              </w:rPr>
+            </w:r>
+            <w:r>
+              <w:rPr>
+                <w:rFonts w:ascii="GOST type B" w:hAnsi="GOST type B" w:cs="GOST type B"/>
+              </w:rPr>
+            </w:r>
+          </w:p>
+        </w:tc>
+        <w:tc>
+          <w:tcPr>
+            <w:tcBorders>
+              <w:top w:val="single" w:color="000000" w:sz="4" w:space="0"/>
+              <w:left w:val="single" w:color="000000" w:sz="4" w:space="0"/>
+              <w:bottom w:val="single" w:color="000000" w:sz="4" w:space="0"/>
+              <w:right w:val="single" w:color="000000" w:sz="4" w:space="0"/>
+            </w:tcBorders>
+            <w:tcW w:w="1983" w:type="dxa"/>
+            <w:vMerge w:val="restart"/>
+            <w:textDirection w:val="lrTb"/>
+            <w:noWrap w:val="false"/>
+          </w:tcPr>
+          <w:p>
+            <w:pPr>
+              <w:pStyle w:val="1_634"/>
+              <w:jc w:val="left"/>
+              <w:rPr>
+                <w:rFonts w:ascii="GOST type B" w:hAnsi="GOST type B" w:cs="GOST type B"/>
+              </w:rPr>
+            </w:pPr>
+            <w:r>
+              <w:rPr>
+                <w:rStyle w:val="1_633"/>
+                <w:rFonts w:ascii="GOST type B" w:hAnsi="GOST type B" w:cs="GOST type B"/>
+              </w:rPr>
+              <w:t xml:space="preserve">Тестирование с ответом в закрытой форме</w:t>
+            </w:r>
+            <w:r>
+              <w:rPr>
+                <w:rFonts w:ascii="GOST type B" w:hAnsi="GOST type B" w:cs="GOST type B"/>
+              </w:rPr>
+            </w:r>
+            <w:r>
+              <w:rPr>
+                <w:rFonts w:ascii="GOST type B" w:hAnsi="GOST type B" w:cs="GOST type B"/>
+              </w:rPr>
+            </w:r>
+          </w:p>
+        </w:tc>
+        <w:tc>
+          <w:tcPr>
+            <w:tcBorders>
+              <w:top w:val="single" w:color="000000" w:sz="4" w:space="0"/>
+              <w:left w:val="single" w:color="000000" w:sz="4" w:space="0"/>
+              <w:bottom w:val="single" w:color="000000" w:sz="4" w:space="0"/>
+              <w:right w:val="single" w:color="000000" w:sz="4" w:space="0"/>
+            </w:tcBorders>
+            <w:tcW w:w="2869" w:type="dxa"/>
+            <w:vMerge w:val="restart"/>
+            <w:textDirection w:val="lrTb"/>
+            <w:noWrap w:val="false"/>
+          </w:tcPr>
+          <w:p>
+            <w:pPr>
+              <w:pStyle w:val="1_634"/>
+              <w:jc w:val="left"/>
+              <w:rPr>
+                <w:rFonts w:ascii="GOST type B" w:hAnsi="GOST type B" w:cs="GOST type B"/>
+              </w:rPr>
+            </w:pPr>
+            <w:r>
+              <w:rPr>
+                <w:rStyle w:val="1_633"/>
+                <w:rFonts w:ascii="GOST type B" w:hAnsi="GOST type B" w:cs="GOST type B"/>
+              </w:rPr>
+              <w:t xml:space="preserve">Выбор одного ответа</w:t>
+            </w:r>
+            <w:r>
+              <w:rPr>
+                <w:rFonts w:ascii="GOST type B" w:hAnsi="GOST type B" w:cs="GOST type B"/>
+              </w:rPr>
+            </w:r>
+            <w:r>
+              <w:rPr>
+                <w:rFonts w:ascii="GOST type B" w:hAnsi="GOST type B" w:cs="GOST type B"/>
+              </w:rPr>
+            </w:r>
+          </w:p>
+          <w:p>
+            <w:pPr>
+              <w:pStyle w:val="1_634"/>
+              <w:jc w:val="left"/>
+              <w:rPr>
+                <w:rFonts w:ascii="GOST type B" w:hAnsi="GOST type B" w:cs="GOST type B"/>
+              </w:rPr>
+            </w:pPr>
+            <w:r>
+              <w:rPr>
+                <w:rStyle w:val="1_633"/>
+                <w:rFonts w:ascii="GOST type B" w:hAnsi="GOST type B" w:cs="GOST type B"/>
+              </w:rPr>
+            </w:r>
+            <w:r>
+              <w:rPr>
+                <w:rFonts w:ascii="GOST type B" w:hAnsi="GOST type B" w:cs="GOST type B"/>
+              </w:rPr>
+            </w:r>
+          </w:p>
+        </w:tc>
+        <w:tc>
+          <w:tcPr>
+            <w:tcBorders>
+              <w:top w:val="single" w:color="000000" w:sz="4" w:space="0"/>
+              <w:left w:val="single" w:color="000000" w:sz="4" w:space="0"/>
+              <w:bottom w:val="single" w:color="000000" w:sz="4" w:space="0"/>
+              <w:right w:val="single" w:color="000000" w:sz="4" w:space="0"/>
+            </w:tcBorders>
+            <w:tcW w:w="4468" w:type="dxa"/>
+            <w:textDirection w:val="lrTb"/>
+            <w:noWrap w:val="false"/>
+          </w:tcPr>
+          <w:p>
+            <w:pPr>
+              <w:pStyle w:val="1_634"/>
+              <w:rPr>
+                <w:rStyle w:val="1_633"/>
+                <w:rFonts w:ascii="GOST type B" w:hAnsi="GOST type B" w:cs="GOST type B"/>
+              </w:rPr>
+            </w:pPr>
+            <w:r>
+              <w:rPr>
+                <w:rStyle w:val="1_633"/>
+                <w:rFonts w:ascii="GOST type B" w:hAnsi="GOST type B" w:cs="GOST type B"/>
+              </w:rPr>
+              <w:t xml:space="preserve">Текстовое пояснение ошибки</w:t>
+            </w:r>
+            <w:r>
+              <w:rPr>
+                <w:rStyle w:val="1_633"/>
+                <w:rFonts w:ascii="GOST type B" w:hAnsi="GOST type B" w:cs="GOST type B"/>
+              </w:rPr>
+            </w:r>
+          </w:p>
+        </w:tc>
+      </w:tr>
+      <w:tr>
+        <w:trPr/>
+        <w:tc>
+          <w:tcPr>
+            <w:tcBorders>
+              <w:top w:val="single" w:color="000000" w:sz="4" w:space="0"/>
+              <w:left w:val="single" w:color="000000" w:sz="4" w:space="0"/>
+              <w:bottom w:val="single" w:color="000000" w:sz="4" w:space="0"/>
+              <w:right w:val="single" w:color="000000" w:sz="4" w:space="0"/>
+            </w:tcBorders>
+            <w:tcW w:w="533" w:type="dxa"/>
+            <w:vMerge w:val="continue"/>
+            <w:textDirection w:val="lrTb"/>
+            <w:noWrap w:val="false"/>
+          </w:tcPr>
+          <w:p>
+            <w:pPr>
+              <w:pStyle w:val="1_634"/>
+              <w:jc w:val="center"/>
+              <w:rPr>
+                <w:rStyle w:val="1_633"/>
+              </w:rPr>
+            </w:pPr>
+            <w:r>
+              <w:rPr>
+                <w:rStyle w:val="1_633"/>
+              </w:rPr>
+            </w:r>
+            <w:r>
+              <w:rPr>
+                <w:rStyle w:val="1_633"/>
+              </w:rPr>
+            </w:r>
+          </w:p>
+        </w:tc>
+        <w:tc>
+          <w:tcPr>
+            <w:tcBorders>
+              <w:top w:val="single" w:color="000000" w:sz="4" w:space="0"/>
+              <w:left w:val="single" w:color="000000" w:sz="4" w:space="0"/>
+              <w:bottom w:val="single" w:color="000000" w:sz="4" w:space="0"/>
+              <w:right w:val="single" w:color="000000" w:sz="4" w:space="0"/>
+            </w:tcBorders>
+            <w:tcW w:w="1983" w:type="dxa"/>
+            <w:vMerge w:val="continue"/>
+            <w:textDirection w:val="lrTb"/>
+            <w:noWrap w:val="false"/>
+          </w:tcPr>
+          <w:p>
+            <w:pPr>
+              <w:pStyle w:val="1_634"/>
+              <w:jc w:val="left"/>
+              <w:rPr>
+                <w:rStyle w:val="1_633"/>
+              </w:rPr>
+            </w:pPr>
+            <w:r>
+              <w:rPr>
+                <w:rStyle w:val="1_633"/>
+              </w:rPr>
+            </w:r>
+            <w:r>
+              <w:rPr>
+                <w:rStyle w:val="1_633"/>
+              </w:rPr>
+            </w:r>
+          </w:p>
+        </w:tc>
+        <w:tc>
+          <w:tcPr>
+            <w:tcBorders>
+              <w:top w:val="single" w:color="000000" w:sz="4" w:space="0"/>
+              <w:left w:val="single" w:color="000000" w:sz="4" w:space="0"/>
+              <w:bottom w:val="single" w:color="000000" w:sz="4" w:space="0"/>
+              <w:right w:val="single" w:color="000000" w:sz="4" w:space="0"/>
+            </w:tcBorders>
+            <w:tcW w:w="2869" w:type="dxa"/>
+            <w:vMerge w:val="restart"/>
+            <w:textDirection w:val="lrTb"/>
+            <w:noWrap w:val="false"/>
+          </w:tcPr>
+          <w:p>
+            <w:pPr>
+              <w:pStyle w:val="1_634"/>
+              <w:jc w:val="left"/>
+              <w:rPr>
+                <w:rFonts w:ascii="GOST type B" w:hAnsi="GOST type B" w:cs="GOST type B"/>
+              </w:rPr>
+            </w:pPr>
+            <w:r>
+              <w:rPr>
+                <w:rStyle w:val="1_633"/>
+                <w:rFonts w:ascii="GOST type B" w:hAnsi="GOST type B" w:cs="GOST type B"/>
+              </w:rPr>
+              <w:t xml:space="preserve">Выбор нескольких ответов</w:t>
+            </w:r>
+            <w:r>
+              <w:rPr>
+                <w:rFonts w:ascii="GOST type B" w:hAnsi="GOST type B" w:cs="GOST type B"/>
+              </w:rPr>
+            </w:r>
+            <w:r>
+              <w:rPr>
+                <w:rFonts w:ascii="GOST type B" w:hAnsi="GOST type B" w:cs="GOST type B"/>
+              </w:rPr>
+            </w:r>
+          </w:p>
+          <w:p>
+            <w:pPr>
+              <w:pStyle w:val="1_634"/>
+              <w:jc w:val="left"/>
+              <w:rPr>
+                <w:rStyle w:val="1_633"/>
+                <w:rFonts w:ascii="GOST type B" w:hAnsi="GOST type B" w:cs="GOST type B"/>
+              </w:rPr>
+            </w:pPr>
+            <w:r>
+              <w:rPr>
+                <w:rStyle w:val="1_633"/>
+                <w:rFonts w:ascii="GOST type B" w:hAnsi="GOST type B" w:cs="GOST type B"/>
+              </w:rPr>
+            </w:r>
+            <w:r>
+              <w:rPr>
+                <w:rStyle w:val="1_633"/>
+                <w:rFonts w:ascii="GOST type B" w:hAnsi="GOST type B" w:cs="GOST type B"/>
+              </w:rPr>
+            </w:r>
+          </w:p>
+        </w:tc>
+        <w:tc>
+          <w:tcPr>
+            <w:tcBorders>
+              <w:top w:val="single" w:color="000000" w:sz="4" w:space="0"/>
+              <w:left w:val="single" w:color="000000" w:sz="4" w:space="0"/>
+              <w:bottom w:val="single" w:color="000000" w:sz="4" w:space="0"/>
+              <w:right w:val="single" w:color="000000" w:sz="4" w:space="0"/>
+            </w:tcBorders>
+            <w:tcW w:w="4468" w:type="dxa"/>
+            <w:textDirection w:val="lrTb"/>
+            <w:noWrap w:val="false"/>
+          </w:tcPr>
+          <w:p>
+            <w:pPr>
+              <w:pStyle w:val="1_634"/>
+              <w:rPr>
+                <w:rFonts w:ascii="GOST type B" w:hAnsi="GOST type B" w:cs="GOST type B"/>
+              </w:rPr>
+            </w:pPr>
+            <w:r>
+              <w:rPr>
+                <w:rStyle w:val="1_633"/>
+                <w:rFonts w:ascii="GOST type B" w:hAnsi="GOST type B" w:cs="GOST type B"/>
+              </w:rPr>
+              <w:t xml:space="preserve">Информации о наличии ложноположительных</w:t>
+            </w:r>
+            <w:r>
+              <w:rPr>
+                <w:rStyle w:val="1_633"/>
+                <w:rFonts w:ascii="GOST type B" w:hAnsi="GOST type B" w:cs="GOST type B"/>
+              </w:rPr>
+            </w:r>
+            <w:r>
+              <w:rPr>
+                <w:rStyle w:val="1_633"/>
+                <w:rFonts w:ascii="GOST type B" w:hAnsi="GOST type B" w:cs="GOST type B"/>
+              </w:rPr>
+            </w:r>
+          </w:p>
+          <w:p>
+            <w:pPr>
+              <w:pStyle w:val="1_634"/>
+              <w:rPr>
+                <w:rFonts w:ascii="GOST type B" w:hAnsi="GOST type B" w:cs="GOST type B"/>
+                <w:highlight w:val="none"/>
+              </w:rPr>
+            </w:pPr>
+            <w:r>
+              <w:rPr>
+                <w:rStyle w:val="1_633"/>
+                <w:rFonts w:ascii="GOST type B" w:hAnsi="GOST type B" w:cs="GOST type B"/>
+              </w:rPr>
+              <w:t xml:space="preserve">(ложноотрицательных) ответов</w:t>
+            </w:r>
+            <w:r>
+              <w:rPr>
+                <w:rFonts w:ascii="GOST type B" w:hAnsi="GOST type B" w:cs="GOST type B"/>
+              </w:rPr>
+            </w:r>
+            <w:r>
+              <w:rPr>
+                <w:rStyle w:val="1_633"/>
+                <w:rFonts w:ascii="GOST type B" w:hAnsi="GOST type B" w:cs="GOST type B"/>
+              </w:rPr>
+            </w:r>
+            <w:r>
+              <w:rPr>
+                <w:rStyle w:val="1_633"/>
+                <w:rFonts w:ascii="GOST type B" w:hAnsi="GOST type B" w:cs="GOST type B"/>
+              </w:rPr>
+            </w:r>
+            <w:r>
+              <w:rPr>
+                <w:rFonts w:ascii="GOST type B" w:hAnsi="GOST type B" w:cs="GOST type B"/>
+                <w:highlight w:val="none"/>
+              </w:rPr>
+            </w:r>
+          </w:p>
+        </w:tc>
+      </w:tr>
+      <w:tr>
+        <w:trPr/>
+        <w:tc>
+          <w:tcPr>
+            <w:tcBorders>
+              <w:top w:val="single" w:color="000000" w:sz="4" w:space="0"/>
+              <w:left w:val="single" w:color="000000" w:sz="4" w:space="0"/>
+              <w:bottom w:val="single" w:color="000000" w:sz="4" w:space="0"/>
+              <w:right w:val="single" w:color="000000" w:sz="4" w:space="0"/>
+            </w:tcBorders>
+            <w:tcW w:w="533" w:type="dxa"/>
+            <w:vMerge w:val="restart"/>
+            <w:textDirection w:val="lrTb"/>
+            <w:noWrap w:val="false"/>
+          </w:tcPr>
+          <w:p>
+            <w:pPr>
+              <w:pStyle w:val="1_634"/>
+              <w:jc w:val="center"/>
+              <w:rPr>
+                <w:rFonts w:ascii="GOST type B" w:hAnsi="GOST type B" w:cs="GOST type B"/>
+              </w:rPr>
+            </w:pPr>
+            <w:r>
+              <w:rPr>
+                <w:rFonts w:ascii="GOST type B" w:hAnsi="GOST type B" w:cs="GOST type B"/>
+              </w:rPr>
+              <w:t xml:space="preserve">2</w:t>
+            </w:r>
+            <w:r>
+              <w:rPr>
+                <w:rFonts w:ascii="GOST type B" w:hAnsi="GOST type B" w:cs="GOST type B"/>
+              </w:rPr>
+            </w:r>
+          </w:p>
+        </w:tc>
+        <w:tc>
+          <w:tcPr>
+            <w:tcBorders>
+              <w:top w:val="single" w:color="000000" w:sz="4" w:space="0"/>
+              <w:left w:val="single" w:color="000000" w:sz="4" w:space="0"/>
+              <w:bottom w:val="single" w:color="000000" w:sz="4" w:space="0"/>
+              <w:right w:val="single" w:color="000000" w:sz="4" w:space="0"/>
+            </w:tcBorders>
+            <w:tcW w:w="1983" w:type="dxa"/>
+            <w:vMerge w:val="restart"/>
+            <w:textDirection w:val="lrTb"/>
+            <w:noWrap w:val="false"/>
+          </w:tcPr>
+          <w:p>
+            <w:pPr>
+              <w:pStyle w:val="1_634"/>
+              <w:jc w:val="left"/>
+              <w:rPr>
+                <w:rFonts w:ascii="GOST type B" w:hAnsi="GOST type B" w:cs="GOST type B"/>
+              </w:rPr>
+            </w:pPr>
+            <w:r>
+              <w:rPr>
+                <w:rStyle w:val="1_633"/>
+                <w:rFonts w:ascii="GOST type B" w:hAnsi="GOST type B" w:cs="GOST type B"/>
+              </w:rPr>
+              <w:t xml:space="preserve">Задание на написание исходного кода</w:t>
+            </w:r>
+            <w:r>
+              <w:rPr>
+                <w:rFonts w:ascii="GOST type B" w:hAnsi="GOST type B" w:cs="GOST type B"/>
+              </w:rPr>
+            </w:r>
+            <w:r>
+              <w:rPr>
+                <w:rFonts w:ascii="GOST type B" w:hAnsi="GOST type B" w:cs="GOST type B"/>
+              </w:rPr>
+            </w:r>
+          </w:p>
+        </w:tc>
+        <w:tc>
+          <w:tcPr>
+            <w:tcBorders>
+              <w:top w:val="single" w:color="000000" w:sz="4" w:space="0"/>
+              <w:left w:val="single" w:color="000000" w:sz="4" w:space="0"/>
+              <w:bottom w:val="single" w:color="000000" w:sz="4" w:space="0"/>
+              <w:right w:val="single" w:color="000000" w:sz="4" w:space="0"/>
+            </w:tcBorders>
+            <w:tcW w:w="2869" w:type="dxa"/>
+            <w:vMerge w:val="restart"/>
+            <w:textDirection w:val="lrTb"/>
+            <w:noWrap w:val="false"/>
+          </w:tcPr>
+          <w:p>
+            <w:pPr>
+              <w:pStyle w:val="1_634"/>
+              <w:jc w:val="left"/>
+              <w:rPr>
+                <w:rFonts w:ascii="GOST type B" w:hAnsi="GOST type B" w:cs="GOST type B"/>
+              </w:rPr>
+            </w:pPr>
+            <w:r>
+              <w:rPr>
+                <w:rStyle w:val="1_633"/>
+                <w:rFonts w:ascii="GOST type B" w:hAnsi="GOST type B" w:cs="GOST type B"/>
+              </w:rPr>
+              <w:t xml:space="preserve">Автоматизированное тестирование на проверяющей стороне</w:t>
+            </w:r>
+            <w:r>
+              <w:rPr>
+                <w:rFonts w:ascii="GOST type B" w:hAnsi="GOST type B" w:cs="GOST type B"/>
+              </w:rPr>
+            </w:r>
+            <w:r>
+              <w:rPr>
+                <w:rFonts w:ascii="GOST type B" w:hAnsi="GOST type B" w:cs="GOST type B"/>
+              </w:rPr>
+            </w:r>
+          </w:p>
+        </w:tc>
+        <w:tc>
+          <w:tcPr>
+            <w:tcBorders>
+              <w:top w:val="single" w:color="000000" w:sz="4" w:space="0"/>
+              <w:left w:val="single" w:color="000000" w:sz="4" w:space="0"/>
+              <w:bottom w:val="single" w:color="000000" w:sz="4" w:space="0"/>
+              <w:right w:val="single" w:color="000000" w:sz="4" w:space="0"/>
+            </w:tcBorders>
+            <w:tcW w:w="4468" w:type="dxa"/>
+            <w:vMerge w:val="restart"/>
+            <w:textDirection w:val="lrTb"/>
+            <w:noWrap w:val="false"/>
+          </w:tcPr>
+          <w:p>
+            <w:pPr>
+              <w:pStyle w:val="1_634"/>
+              <w:rPr>
+                <w:rFonts w:ascii="GOST type B" w:hAnsi="GOST type B" w:cs="GOST type B"/>
+              </w:rPr>
+            </w:pPr>
+            <w:r>
+              <w:rPr>
+                <w:rStyle w:val="1_633"/>
+                <w:rFonts w:ascii="GOST type B" w:hAnsi="GOST type B" w:cs="GOST type B"/>
+              </w:rPr>
+              <w:t xml:space="preserve">Информация о несоответствующих сигналах</w:t>
             </w:r>
             <w:r>
               <w:rPr>

</xml_diff>